<commit_message>
State of project at time Ezra sent to me. Added .gitignore file to ignore the bin/ and obj/ directories.
</commit_message>
<xml_diff>
--- a/Report/ParcelDeliverySystem.docx
+++ b/Report/ParcelDeliverySystem.docx
@@ -352,53 +352,7 @@
           <w:sz w:val="24"/>
           <w:szCs w:val="24"/>
         </w:rPr>
-        <w:t xml:space="preserve"> in grams.</w:t>
-      </w:r>
-      <w:r>
-        <w:rPr>
-          <w:rFonts w:ascii="Times New Roman" w:hAnsi="Times New Roman" w:cs="Times New Roman"/>
-          <w:sz w:val="24"/>
-          <w:szCs w:val="24"/>
-        </w:rPr>
-        <w:br/>
-      </w:r>
-    </w:p>
-    <w:p>
-      <w:pPr>
-        <w:pStyle w:val="ListParagraph"/>
-        <w:numPr>
-          <w:ilvl w:val="0"/>
-          <w:numId w:val="2"/>
-        </w:numPr>
-        <w:rPr>
-          <w:rFonts w:ascii="Times New Roman" w:hAnsi="Times New Roman" w:cs="Times New Roman"/>
-          <w:sz w:val="24"/>
-          <w:szCs w:val="24"/>
-        </w:rPr>
-      </w:pPr>
-      <w:r>
-        <w:rPr>
-          <w:rFonts w:ascii="Times New Roman" w:hAnsi="Times New Roman" w:cs="Times New Roman"/>
-          <w:sz w:val="24"/>
-          <w:szCs w:val="24"/>
-        </w:rPr>
-        <w:t>R</w:t>
-      </w:r>
-      <w:r>
-        <w:rPr>
-          <w:rFonts w:ascii="Times New Roman" w:hAnsi="Times New Roman" w:cs="Times New Roman"/>
-          <w:sz w:val="24"/>
-          <w:szCs w:val="24"/>
-        </w:rPr>
-        <w:t>eport – To generate the report after performing the estimated delivery time and postage charge calculator</w:t>
-      </w:r>
-      <w:r>
-        <w:rPr>
-          <w:rFonts w:ascii="Times New Roman" w:hAnsi="Times New Roman" w:cs="Times New Roman"/>
-          <w:sz w:val="24"/>
-          <w:szCs w:val="24"/>
-        </w:rPr>
-        <w:t>.</w:t>
+        <w:t xml:space="preserve"> in grams</w:t>
       </w:r>
       <w:r>
         <w:rPr>
@@ -738,7 +692,15 @@
           <w:sz w:val="24"/>
           <w:szCs w:val="24"/>
         </w:rPr>
-        <w:t xml:space="preserve"> or else pop up the error message.</w:t>
+        <w:t xml:space="preserve"> or else show the error icon</w:t>
+      </w:r>
+      <w:r>
+        <w:rPr>
+          <w:rFonts w:ascii="Times New Roman" w:hAnsi="Times New Roman" w:cs="Times New Roman"/>
+          <w:sz w:val="24"/>
+          <w:szCs w:val="24"/>
+        </w:rPr>
+        <w:t>.</w:t>
       </w:r>
       <w:r>
         <w:rPr>
@@ -794,23 +756,23 @@
           <w:sz w:val="24"/>
           <w:szCs w:val="24"/>
         </w:rPr>
-        <w:t xml:space="preserve"> or else pop</w:t>
-      </w:r>
-      <w:r>
-        <w:rPr>
-          <w:rFonts w:ascii="Times New Roman" w:hAnsi="Times New Roman" w:cs="Times New Roman"/>
-          <w:sz w:val="24"/>
-          <w:szCs w:val="24"/>
-        </w:rPr>
-        <w:t xml:space="preserve"> up</w:t>
-      </w:r>
-      <w:r>
-        <w:rPr>
-          <w:rFonts w:ascii="Times New Roman" w:hAnsi="Times New Roman" w:cs="Times New Roman"/>
-          <w:sz w:val="24"/>
-          <w:szCs w:val="24"/>
-        </w:rPr>
-        <w:t xml:space="preserve"> the error message. </w:t>
+        <w:t xml:space="preserve"> or else</w:t>
+      </w:r>
+      <w:r>
+        <w:rPr>
+          <w:rFonts w:ascii="Times New Roman" w:hAnsi="Times New Roman" w:cs="Times New Roman"/>
+          <w:sz w:val="24"/>
+          <w:szCs w:val="24"/>
+        </w:rPr>
+        <w:t xml:space="preserve"> show the error icon</w:t>
+      </w:r>
+      <w:r>
+        <w:rPr>
+          <w:rFonts w:ascii="Times New Roman" w:hAnsi="Times New Roman" w:cs="Times New Roman"/>
+          <w:sz w:val="24"/>
+          <w:szCs w:val="24"/>
+        </w:rPr>
+        <w:t xml:space="preserve">. </w:t>
       </w:r>
     </w:p>
     <w:p>
@@ -828,7 +790,6 @@
           <w:sz w:val="24"/>
           <w:szCs w:val="24"/>
         </w:rPr>
-        <w:lastRenderedPageBreak/>
         <w:tab/>
       </w:r>
       <w:r>
@@ -927,6 +888,7 @@
           <w:sz w:val="24"/>
           <w:szCs w:val="24"/>
         </w:rPr>
+        <w:lastRenderedPageBreak/>
         <w:t>2.1.4</w:t>
       </w:r>
       <w:r>
@@ -1081,7 +1043,23 @@
           <w:sz w:val="24"/>
           <w:szCs w:val="24"/>
         </w:rPr>
-        <w:t xml:space="preserve"> will be displayed in read-only after calculate estimated delivery time,</w:t>
+        <w:t xml:space="preserve"> will be display</w:t>
+      </w:r>
+      <w:r>
+        <w:rPr>
+          <w:rFonts w:ascii="Times New Roman" w:hAnsi="Times New Roman" w:cs="Times New Roman"/>
+          <w:sz w:val="24"/>
+          <w:szCs w:val="24"/>
+        </w:rPr>
+        <w:t xml:space="preserve">ed in read-only after calculating </w:t>
+      </w:r>
+      <w:r>
+        <w:rPr>
+          <w:rFonts w:ascii="Times New Roman" w:hAnsi="Times New Roman" w:cs="Times New Roman"/>
+          <w:sz w:val="24"/>
+          <w:szCs w:val="24"/>
+        </w:rPr>
+        <w:t>estimated delivery time,</w:t>
       </w:r>
     </w:p>
     <w:p>
@@ -1131,7 +1109,23 @@
           <w:sz w:val="24"/>
           <w:szCs w:val="24"/>
         </w:rPr>
-        <w:t>s, it must allow the user to type in the number or else pop up the error message.</w:t>
+        <w:t xml:space="preserve">s, it must allow the user to type in the number </w:t>
+      </w:r>
+      <w:r>
+        <w:rPr>
+          <w:rFonts w:ascii="Times New Roman" w:hAnsi="Times New Roman" w:cs="Times New Roman"/>
+          <w:sz w:val="24"/>
+          <w:szCs w:val="24"/>
+        </w:rPr>
+        <w:t>or else pop up the error icon</w:t>
+      </w:r>
+      <w:r>
+        <w:rPr>
+          <w:rFonts w:ascii="Times New Roman" w:hAnsi="Times New Roman" w:cs="Times New Roman"/>
+          <w:sz w:val="24"/>
+          <w:szCs w:val="24"/>
+        </w:rPr>
+        <w:t>.</w:t>
       </w:r>
     </w:p>
     <w:p>
@@ -1181,7 +1175,15 @@
           <w:sz w:val="24"/>
           <w:szCs w:val="24"/>
         </w:rPr>
-        <w:t xml:space="preserve"> the error message will be popped up. </w:t>
+        <w:t xml:space="preserve"> the error icon</w:t>
+      </w:r>
+      <w:r>
+        <w:rPr>
+          <w:rFonts w:ascii="Times New Roman" w:hAnsi="Times New Roman" w:cs="Times New Roman"/>
+          <w:sz w:val="24"/>
+          <w:szCs w:val="24"/>
+        </w:rPr>
+        <w:t xml:space="preserve"> will be popped up. </w:t>
       </w:r>
       <w:r>
         <w:rPr>
@@ -1273,6 +1275,51 @@
           <w:szCs w:val="28"/>
         </w:rPr>
         <w:t>2.3 Report Generator</w:t>
+      </w:r>
+      <w:r>
+        <w:rPr>
+          <w:rFonts w:ascii="Times New Roman" w:hAnsi="Times New Roman" w:cs="Times New Roman"/>
+          <w:b/>
+          <w:sz w:val="28"/>
+          <w:szCs w:val="28"/>
+        </w:rPr>
+        <w:t xml:space="preserve"> (To be Removed</w:t>
+      </w:r>
+      <w:r>
+        <w:rPr>
+          <w:rFonts w:ascii="Times New Roman" w:hAnsi="Times New Roman" w:cs="Times New Roman"/>
+          <w:b/>
+          <w:sz w:val="28"/>
+          <w:szCs w:val="28"/>
+        </w:rPr>
+        <w:t>)</w:t>
+      </w:r>
+      <w:r>
+        <w:rPr>
+          <w:rFonts w:ascii="Times New Roman" w:hAnsi="Times New Roman" w:cs="Times New Roman"/>
+          <w:b/>
+          <w:sz w:val="28"/>
+          <w:szCs w:val="28"/>
+        </w:rPr>
+        <w:t xml:space="preserve"> ***</w:t>
+      </w:r>
+      <w:r>
+        <w:rPr>
+          <w:rFonts w:ascii="Times New Roman" w:hAnsi="Times New Roman" w:cs="Times New Roman"/>
+          <w:b/>
+          <w:sz w:val="28"/>
+          <w:szCs w:val="28"/>
+        </w:rPr>
+        <w:t xml:space="preserve"> Not necessary</w:t>
+      </w:r>
+      <w:r>
+        <w:rPr>
+          <w:rFonts w:ascii="Times New Roman" w:hAnsi="Times New Roman" w:cs="Times New Roman"/>
+          <w:b/>
+          <w:sz w:val="28"/>
+          <w:szCs w:val="28"/>
+        </w:rPr>
+        <w:t xml:space="preserve"> ***</w:t>
       </w:r>
     </w:p>
     <w:p>
@@ -1480,7 +1527,6 @@
           <w:sz w:val="28"/>
           <w:szCs w:val="28"/>
         </w:rPr>
-        <w:lastRenderedPageBreak/>
         <w:t>2.4</w:t>
       </w:r>
       <w:r>
@@ -1539,6 +1585,7 @@
           <w:sz w:val="24"/>
           <w:szCs w:val="24"/>
         </w:rPr>
+        <w:lastRenderedPageBreak/>
         <w:t xml:space="preserve">Details should include the origin of the country, destination, </w:t>
       </w:r>
       <w:r>
@@ -2169,7 +2216,6 @@
           <w:sz w:val="28"/>
           <w:szCs w:val="28"/>
         </w:rPr>
-        <w:lastRenderedPageBreak/>
         <w:t>User Interface</w:t>
       </w:r>
       <w:r>
@@ -2218,6 +2264,7 @@
           <w:sz w:val="28"/>
           <w:szCs w:val="28"/>
         </w:rPr>
+        <w:lastRenderedPageBreak/>
         <w:t>4.1</w:t>
       </w:r>
       <w:r>
@@ -2496,32 +2543,6 @@
           <w:szCs w:val="28"/>
         </w:rPr>
       </w:pPr>
-      <w:r>
-        <w:rPr>
-          <w:rFonts w:ascii="Times New Roman" w:hAnsi="Times New Roman" w:cs="Times New Roman"/>
-          <w:b/>
-          <w:noProof/>
-          <w:sz w:val="28"/>
-          <w:szCs w:val="28"/>
-          <w:lang w:eastAsia="en-SG"/>
-        </w:rPr>
-        <w:pict>
-          <v:rect id="_x0000_s1052" style="position:absolute;left:0;text-align:left;margin-left:216.3pt;margin-top:3.45pt;width:81.25pt;height:36.95pt;z-index:251678720">
-            <v:textbox style="mso-next-textbox:#_x0000_s1052">
-              <w:txbxContent>
-                <w:p>
-                  <w:r>
-                    <w:rPr>
-                      <w:b/>
-                    </w:rPr>
-                    <w:t>Generate Report</w:t>
-                  </w:r>
-                </w:p>
-              </w:txbxContent>
-            </v:textbox>
-          </v:rect>
-        </w:pict>
-      </w:r>
       <w:r>
         <w:rPr>
           <w:rFonts w:ascii="Times New Roman" w:hAnsi="Times New Roman" w:cs="Times New Roman"/>
@@ -3239,32 +3260,6 @@
               </w:txbxContent>
             </v:textbox>
           </v:roundrect>
-        </w:pict>
-      </w:r>
-      <w:r>
-        <w:rPr>
-          <w:rFonts w:ascii="Times New Roman" w:hAnsi="Times New Roman" w:cs="Times New Roman"/>
-          <w:b/>
-          <w:noProof/>
-          <w:sz w:val="24"/>
-          <w:szCs w:val="24"/>
-          <w:lang w:eastAsia="en-SG"/>
-        </w:rPr>
-        <w:pict>
-          <v:rect id="_x0000_s1068" style="position:absolute;margin-left:216.8pt;margin-top:32.75pt;width:81.25pt;height:37.3pt;z-index:251686912">
-            <v:textbox style="mso-next-textbox:#_x0000_s1068">
-              <w:txbxContent>
-                <w:p>
-                  <w:r>
-                    <w:rPr>
-                      <w:b/>
-                    </w:rPr>
-                    <w:t>Generate Report</w:t>
-                  </w:r>
-                </w:p>
-              </w:txbxContent>
-            </v:textbox>
-          </v:rect>
         </w:pict>
       </w:r>
       <w:r>
@@ -3650,6 +3645,20 @@
                       <w:b/>
                     </w:rPr>
                   </w:pPr>
+                  <w:r>
+                    <w:rPr>
+                      <w:b/>
+                      <w:sz w:val="18"/>
+                      <w:szCs w:val="18"/>
+                    </w:rPr>
+                    <w:t>Note: Please complete filling in Estimated Delivery Time page before you calculate postage charge. Thank you</w:t>
+                  </w:r>
+                  <w:r>
+                    <w:rPr>
+                      <w:b/>
+                    </w:rPr>
+                    <w:t>.</w:t>
+                  </w:r>
                 </w:p>
               </w:txbxContent>
             </v:textbox>
@@ -3696,7 +3705,7 @@
           <w:lang w:eastAsia="en-SG"/>
         </w:rPr>
         <w:pict>
-          <v:shape id="_x0000_s1070" type="#_x0000_t67" style="position:absolute;margin-left:245.6pt;margin-top:7.05pt;width:9.6pt;height:9.1pt;z-index:251688960" fillcolor="black [3213]">
+          <v:shape id="_x0000_s1070" type="#_x0000_t67" style="position:absolute;margin-left:244pt;margin-top:7.05pt;width:9.6pt;height:9.1pt;z-index:251688960" fillcolor="black [3213]">
             <v:textbox style="layout-flow:vertical-ideographic"/>
           </v:shape>
         </w:pict>
@@ -3816,495 +3825,12 @@
     </w:p>
     <w:p>
       <w:pPr>
+        <w:ind w:left="720"/>
         <w:rPr>
           <w:rFonts w:ascii="Times New Roman" w:hAnsi="Times New Roman" w:cs="Times New Roman"/>
           <w:b/>
-          <w:sz w:val="24"/>
-          <w:szCs w:val="24"/>
-        </w:rPr>
-      </w:pPr>
-      <w:r>
-        <w:rPr>
-          <w:rFonts w:ascii="Times New Roman" w:hAnsi="Times New Roman" w:cs="Times New Roman"/>
-          <w:b/>
-          <w:noProof/>
-          <w:sz w:val="24"/>
-          <w:szCs w:val="24"/>
-          <w:lang w:eastAsia="en-SG"/>
-        </w:rPr>
-        <w:lastRenderedPageBreak/>
-        <w:pict>
-          <v:rect id="_x0000_s1098" style="position:absolute;margin-left:414.65pt;margin-top:10.5pt;width:16.4pt;height:9.65pt;z-index:251716608"/>
-        </w:pict>
-      </w:r>
-      <w:r>
-        <w:rPr>
-          <w:rFonts w:ascii="Times New Roman" w:hAnsi="Times New Roman" w:cs="Times New Roman"/>
-          <w:b/>
-          <w:noProof/>
-          <w:sz w:val="24"/>
-          <w:szCs w:val="24"/>
-          <w:lang w:eastAsia="en-SG"/>
-        </w:rPr>
-        <w:pict>
-          <v:rect id="_x0000_s1097" style="position:absolute;margin-left:436.15pt;margin-top:10.5pt;width:16.4pt;height:9.65pt;z-index:251715584"/>
-        </w:pict>
-      </w:r>
-      <w:r>
-        <w:rPr>
-          <w:rFonts w:ascii="Times New Roman" w:hAnsi="Times New Roman" w:cs="Times New Roman"/>
-          <w:b/>
-          <w:noProof/>
-          <w:sz w:val="24"/>
-          <w:szCs w:val="24"/>
-          <w:lang w:eastAsia="en-SG"/>
-        </w:rPr>
-        <w:pict>
-          <v:rect id="_x0000_s1096" style="position:absolute;margin-left:456.2pt;margin-top:10.5pt;width:16.4pt;height:9.65pt;z-index:251714560"/>
-        </w:pict>
-      </w:r>
-      <w:r>
-        <w:rPr>
-          <w:rFonts w:ascii="Times New Roman" w:hAnsi="Times New Roman" w:cs="Times New Roman"/>
-          <w:b/>
-          <w:noProof/>
-          <w:sz w:val="24"/>
-          <w:szCs w:val="24"/>
-          <w:lang w:eastAsia="en-SG"/>
-        </w:rPr>
-        <w:pict>
-          <v:rect id="_x0000_s1090" style="position:absolute;margin-left:217.15pt;margin-top:37.95pt;width:81.25pt;height:37.3pt;z-index:251707392">
-            <v:textbox style="mso-next-textbox:#_x0000_s1090">
-              <w:txbxContent>
-                <w:p>
-                  <w:r>
-                    <w:rPr>
-                      <w:b/>
-                    </w:rPr>
-                    <w:t>Generate Report</w:t>
-                  </w:r>
-                </w:p>
-              </w:txbxContent>
-            </v:textbox>
-          </v:rect>
-        </w:pict>
-      </w:r>
-      <w:r>
-        <w:rPr>
-          <w:rFonts w:ascii="Times New Roman" w:hAnsi="Times New Roman" w:cs="Times New Roman"/>
-          <w:b/>
-          <w:noProof/>
-          <w:sz w:val="24"/>
-          <w:szCs w:val="24"/>
-          <w:lang w:eastAsia="en-SG"/>
-        </w:rPr>
-        <w:pict>
-          <v:rect id="_x0000_s1089" style="position:absolute;margin-left:125.2pt;margin-top:38.3pt;width:91.95pt;height:37.3pt;z-index:251706368">
-            <v:textbox style="mso-next-textbox:#_x0000_s1089">
-              <w:txbxContent>
-                <w:p>
-                  <w:pPr>
-                    <w:rPr>
-                      <w:b/>
-                    </w:rPr>
-                  </w:pPr>
-                  <w:r>
-                    <w:rPr>
-                      <w:b/>
-                    </w:rPr>
-                    <w:t>Postage Charger</w:t>
-                  </w:r>
-                  <w:r>
-                    <w:rPr>
-                      <w:b/>
-                    </w:rPr>
-                    <w:t xml:space="preserve"> Calculator</w:t>
-                  </w:r>
-                </w:p>
-                <w:p/>
-              </w:txbxContent>
-            </v:textbox>
-          </v:rect>
-        </w:pict>
-      </w:r>
-      <w:r>
-        <w:rPr>
-          <w:rFonts w:ascii="Times New Roman" w:hAnsi="Times New Roman" w:cs="Times New Roman"/>
-          <w:b/>
-          <w:noProof/>
-          <w:sz w:val="24"/>
-          <w:szCs w:val="24"/>
-          <w:lang w:eastAsia="en-SG"/>
-        </w:rPr>
-        <w:pict>
-          <v:roundrect id="_x0000_s1088" style="position:absolute;margin-left:327.75pt;margin-top:28.6pt;width:142.3pt;height:38.55pt;z-index:251705344" arcsize="10923f">
-            <v:textbox style="mso-next-textbox:#_x0000_s1088">
-              <w:txbxContent>
-                <w:p>
-                  <w:r>
-                    <w:t>Local/Overseas Postage Rates</w:t>
-                  </w:r>
-                </w:p>
-              </w:txbxContent>
-            </v:textbox>
-          </v:roundrect>
-        </w:pict>
-      </w:r>
-      <w:r>
-        <w:rPr>
-          <w:rFonts w:ascii="Times New Roman" w:hAnsi="Times New Roman" w:cs="Times New Roman"/>
-          <w:b/>
-          <w:noProof/>
-          <w:sz w:val="24"/>
-          <w:szCs w:val="24"/>
-          <w:lang w:eastAsia="en-SG"/>
-        </w:rPr>
-        <w:pict>
-          <v:rect id="_x0000_s1085" style="position:absolute;margin-left:16.75pt;margin-top:7.85pt;width:462.15pt;height:293.8pt;z-index:251702272"/>
-        </w:pict>
-      </w:r>
-      <w:r>
-        <w:rPr>
-          <w:rFonts w:ascii="Times New Roman" w:hAnsi="Times New Roman" w:cs="Times New Roman"/>
-          <w:b/>
-          <w:noProof/>
-          <w:sz w:val="24"/>
-          <w:szCs w:val="24"/>
-          <w:lang w:eastAsia="en-SG"/>
-        </w:rPr>
-        <w:pict>
-          <v:rect id="_x0000_s1087" style="position:absolute;margin-left:22.15pt;margin-top:75.85pt;width:449.75pt;height:210.15pt;z-index:251704320">
-            <v:textbox>
-              <w:txbxContent>
-                <w:p/>
-                <w:p/>
-              </w:txbxContent>
-            </v:textbox>
-          </v:rect>
-        </w:pict>
-      </w:r>
-      <w:r>
-        <w:rPr>
-          <w:rFonts w:ascii="Times New Roman" w:hAnsi="Times New Roman" w:cs="Times New Roman"/>
-          <w:b/>
-          <w:noProof/>
-          <w:sz w:val="24"/>
-          <w:szCs w:val="24"/>
-          <w:lang w:eastAsia="en-SG"/>
-        </w:rPr>
-        <w:pict>
-          <v:rect id="_x0000_s1086" style="position:absolute;margin-left:22.15pt;margin-top:38.3pt;width:103.3pt;height:36.95pt;z-index:251703296">
-            <v:textbox style="mso-next-textbox:#_x0000_s1086">
-              <w:txbxContent>
-                <w:p>
-                  <w:pPr>
-                    <w:rPr>
-                      <w:b/>
-                    </w:rPr>
-                  </w:pPr>
-                  <w:r>
-                    <w:rPr>
-                      <w:b/>
-                    </w:rPr>
-                    <w:t>Estimated Delivery Time</w:t>
-                  </w:r>
-                </w:p>
-                <w:p/>
-              </w:txbxContent>
-            </v:textbox>
-          </v:rect>
-        </w:pict>
-      </w:r>
-      <w:r>
-        <w:rPr>
-          <w:rFonts w:ascii="Times New Roman" w:hAnsi="Times New Roman" w:cs="Times New Roman"/>
-          <w:b/>
-          <w:noProof/>
-          <w:sz w:val="24"/>
-          <w:szCs w:val="24"/>
-          <w:lang w:eastAsia="en-SG"/>
-        </w:rPr>
-        <w:pict>
-          <v:roundrect id="_x0000_s1094" style="position:absolute;margin-left:210.65pt;margin-top:252.15pt;width:79.3pt;height:23.2pt;z-index:251711488" arcsize="10923f">
-            <v:textbox style="mso-next-textbox:#_x0000_s1094">
-              <w:txbxContent>
-                <w:p>
-                  <w:pPr>
-                    <w:jc w:val="center"/>
-                  </w:pPr>
-                  <w:r>
-                    <w:t>Close</w:t>
-                  </w:r>
-                </w:p>
-              </w:txbxContent>
-            </v:textbox>
-          </v:roundrect>
-        </w:pict>
-      </w:r>
-      <w:r>
-        <w:rPr>
-          <w:rFonts w:ascii="Times New Roman" w:hAnsi="Times New Roman" w:cs="Times New Roman"/>
-          <w:b/>
-          <w:noProof/>
-          <w:sz w:val="24"/>
-          <w:szCs w:val="24"/>
-          <w:lang w:eastAsia="en-SG"/>
-        </w:rPr>
-        <w:pict>
-          <v:shape id="_x0000_s1091" type="#_x0000_t32" style="position:absolute;margin-left:16.75pt;margin-top:22.7pt;width:462.15pt;height:0;z-index:251708416" o:connectortype="straight"/>
-        </w:pict>
-      </w:r>
-    </w:p>
-    <w:p>
-      <w:pPr>
-        <w:rPr>
-          <w:rFonts w:ascii="Times New Roman" w:hAnsi="Times New Roman" w:cs="Times New Roman"/>
-          <w:b/>
-          <w:sz w:val="24"/>
-          <w:szCs w:val="24"/>
-        </w:rPr>
-      </w:pPr>
-    </w:p>
-    <w:p>
-      <w:pPr>
-        <w:rPr>
-          <w:rFonts w:ascii="Times New Roman" w:hAnsi="Times New Roman" w:cs="Times New Roman"/>
-          <w:b/>
-          <w:sz w:val="24"/>
-          <w:szCs w:val="24"/>
-        </w:rPr>
-      </w:pPr>
-    </w:p>
-    <w:p>
-      <w:pPr>
-        <w:rPr>
-          <w:rFonts w:ascii="Times New Roman" w:hAnsi="Times New Roman" w:cs="Times New Roman"/>
-          <w:b/>
-          <w:sz w:val="24"/>
-          <w:szCs w:val="24"/>
-        </w:rPr>
-      </w:pPr>
-      <w:r>
-        <w:rPr>
-          <w:rFonts w:ascii="Times New Roman" w:hAnsi="Times New Roman" w:cs="Times New Roman"/>
-          <w:b/>
-          <w:noProof/>
-          <w:sz w:val="24"/>
-          <w:szCs w:val="24"/>
-          <w:lang w:eastAsia="en-SG"/>
-        </w:rPr>
-        <w:pict>
-          <v:rect id="_x0000_s1095" style="position:absolute;margin-left:32.6pt;margin-top:6.25pt;width:431.2pt;height:144.8pt;z-index:251712512">
-            <v:textbox style="mso-next-textbox:#_x0000_s1095">
-              <w:txbxContent>
-                <w:p>
-                  <w:pPr>
-                    <w:rPr>
-                      <w:b/>
-                      <w:sz w:val="28"/>
-                      <w:szCs w:val="28"/>
-                    </w:rPr>
-                  </w:pPr>
-                  <w:r>
-                    <w:rPr>
-                      <w:b/>
-                      <w:sz w:val="28"/>
-                      <w:szCs w:val="28"/>
-                    </w:rPr>
-                    <w:t>Report</w:t>
-                  </w:r>
-                </w:p>
-                <w:p>
-                  <w:pPr>
-                    <w:jc w:val="center"/>
-                    <w:rPr>
-                      <w:b/>
-                      <w:sz w:val="20"/>
-                      <w:szCs w:val="20"/>
-                    </w:rPr>
-                  </w:pPr>
-                  <w:r>
-                    <w:rPr>
-                      <w:b/>
-                      <w:sz w:val="20"/>
-                      <w:szCs w:val="20"/>
-                    </w:rPr>
-                    <w:t>Report Generator will generate both edt and pcc results and export to either ms word or pdf.</w:t>
-                  </w:r>
-                </w:p>
-                <w:p>
-                  <w:pPr>
-                    <w:ind w:left="720" w:firstLine="720"/>
-                    <w:rPr>
-                      <w:b/>
-                    </w:rPr>
-                  </w:pPr>
-                  <w:r>
-                    <w:rPr>
-                      <w:b/>
-                    </w:rPr>
-                    <w:t>Export to MS Word</w:t>
-                  </w:r>
-                  <w:r>
-                    <w:rPr>
-                      <w:b/>
-                    </w:rPr>
-                    <w:tab/>
-                  </w:r>
-                  <w:r>
-                    <w:rPr>
-                      <w:b/>
-                    </w:rPr>
-                    <w:tab/>
-                  </w:r>
-                  <w:r>
-                    <w:rPr>
-                      <w:b/>
-                    </w:rPr>
-                    <w:t>Export to MS Word</w:t>
-                  </w:r>
-                </w:p>
-              </w:txbxContent>
-            </v:textbox>
-          </v:rect>
-        </w:pict>
-      </w:r>
-    </w:p>
-    <w:p>
-      <w:pPr>
-        <w:rPr>
-          <w:rFonts w:ascii="Times New Roman" w:hAnsi="Times New Roman" w:cs="Times New Roman"/>
-          <w:b/>
-          <w:sz w:val="24"/>
-          <w:szCs w:val="24"/>
-        </w:rPr>
-      </w:pPr>
-    </w:p>
-    <w:p>
-      <w:pPr>
-        <w:rPr>
-          <w:rFonts w:ascii="Times New Roman" w:hAnsi="Times New Roman" w:cs="Times New Roman"/>
-          <w:b/>
-          <w:sz w:val="24"/>
-          <w:szCs w:val="24"/>
-        </w:rPr>
-      </w:pPr>
-    </w:p>
-    <w:p>
-      <w:pPr>
-        <w:rPr>
-          <w:rFonts w:ascii="Times New Roman" w:hAnsi="Times New Roman" w:cs="Times New Roman"/>
-          <w:b/>
-          <w:sz w:val="24"/>
-          <w:szCs w:val="24"/>
-        </w:rPr>
-      </w:pPr>
-      <w:r>
-        <w:rPr>
-          <w:rFonts w:ascii="Times New Roman" w:hAnsi="Times New Roman" w:cs="Times New Roman"/>
-          <w:b/>
-          <w:noProof/>
-          <w:sz w:val="24"/>
-          <w:szCs w:val="24"/>
-          <w:lang w:eastAsia="en-SG"/>
-        </w:rPr>
-        <w:pict>
-          <v:roundrect id="_x0000_s1093" style="position:absolute;margin-left:287.8pt;margin-top:17.45pt;width:39.95pt;height:23.2pt;z-index:251713023" arcsize="10923f">
-            <v:textbox style="mso-next-textbox:#_x0000_s1093">
-              <w:txbxContent>
-                <w:p>
-                  <w:r>
-                    <w:t>PDF</w:t>
-                  </w:r>
-                </w:p>
-                <w:p/>
-              </w:txbxContent>
-            </v:textbox>
-          </v:roundrect>
-        </w:pict>
-      </w:r>
-      <w:r>
-        <w:rPr>
-          <w:rFonts w:ascii="Times New Roman" w:hAnsi="Times New Roman" w:cs="Times New Roman"/>
-          <w:b/>
-          <w:noProof/>
-          <w:sz w:val="24"/>
-          <w:szCs w:val="24"/>
-          <w:lang w:eastAsia="en-SG"/>
-        </w:rPr>
-        <w:pict>
-          <v:roundrect id="_x0000_s1092" style="position:absolute;margin-left:125.45pt;margin-top:17.45pt;width:60.1pt;height:23.2pt;z-index:251713536" arcsize="10923f">
-            <v:textbox style="mso-next-textbox:#_x0000_s1092">
-              <w:txbxContent>
-                <w:p>
-                  <w:r>
-                    <w:t>Word</w:t>
-                  </w:r>
-                </w:p>
-                <w:p/>
-              </w:txbxContent>
-            </v:textbox>
-          </v:roundrect>
-        </w:pict>
-      </w:r>
-    </w:p>
-    <w:p>
-      <w:pPr>
-        <w:rPr>
-          <w:rFonts w:ascii="Times New Roman" w:hAnsi="Times New Roman" w:cs="Times New Roman"/>
-          <w:b/>
-          <w:sz w:val="24"/>
-          <w:szCs w:val="24"/>
-        </w:rPr>
-      </w:pPr>
-    </w:p>
-    <w:p>
-      <w:pPr>
-        <w:rPr>
-          <w:rFonts w:ascii="Times New Roman" w:hAnsi="Times New Roman" w:cs="Times New Roman"/>
-          <w:b/>
-          <w:sz w:val="24"/>
-          <w:szCs w:val="24"/>
-        </w:rPr>
-      </w:pPr>
-    </w:p>
-    <w:p>
-      <w:pPr>
-        <w:rPr>
-          <w:rFonts w:ascii="Times New Roman" w:hAnsi="Times New Roman" w:cs="Times New Roman"/>
-          <w:b/>
-          <w:sz w:val="24"/>
-          <w:szCs w:val="24"/>
-        </w:rPr>
-      </w:pPr>
-    </w:p>
-    <w:p>
-      <w:pPr>
-        <w:rPr>
-          <w:rFonts w:ascii="Times New Roman" w:hAnsi="Times New Roman" w:cs="Times New Roman"/>
-          <w:b/>
-          <w:sz w:val="24"/>
-          <w:szCs w:val="24"/>
-        </w:rPr>
-      </w:pPr>
-    </w:p>
-    <w:p>
-      <w:pPr>
-        <w:rPr>
-          <w:rFonts w:ascii="Times New Roman" w:hAnsi="Times New Roman" w:cs="Times New Roman"/>
-          <w:b/>
-          <w:sz w:val="24"/>
-          <w:szCs w:val="24"/>
-        </w:rPr>
-      </w:pPr>
-    </w:p>
-    <w:p>
-      <w:pPr>
-        <w:rPr>
-          <w:rFonts w:ascii="Times New Roman" w:hAnsi="Times New Roman" w:cs="Times New Roman"/>
-          <w:b/>
-          <w:sz w:val="24"/>
-          <w:szCs w:val="24"/>
+          <w:sz w:val="28"/>
+          <w:szCs w:val="28"/>
         </w:rPr>
       </w:pPr>
     </w:p>
@@ -4325,6 +3851,7 @@
           <w:sz w:val="28"/>
           <w:szCs w:val="28"/>
         </w:rPr>
+        <w:lastRenderedPageBreak/>
         <w:t>4.1 Estimated Delivery Time Interface and Postage Charge Calculator</w:t>
       </w:r>
       <w:r>
@@ -4391,7 +3918,25 @@
           <w:sz w:val="24"/>
           <w:szCs w:val="24"/>
         </w:rPr>
-        <w:t>*** To be inserted in after adding immediate courier and currency converter tab****</w:t>
+        <w:t>*** To be inserted in after adding immediate courier and currency converter tab</w:t>
+      </w:r>
+      <w:r>
+        <w:rPr>
+          <w:rFonts w:ascii="Times New Roman" w:hAnsi="Times New Roman" w:cs="Times New Roman"/>
+          <w:b/>
+          <w:sz w:val="24"/>
+          <w:szCs w:val="24"/>
+        </w:rPr>
+        <w:t xml:space="preserve"> from Stanley</w:t>
+      </w:r>
+      <w:r>
+        <w:rPr>
+          <w:rFonts w:ascii="Times New Roman" w:hAnsi="Times New Roman" w:cs="Times New Roman"/>
+          <w:b/>
+          <w:sz w:val="24"/>
+          <w:szCs w:val="24"/>
+        </w:rPr>
+        <w:t>****</w:t>
       </w:r>
     </w:p>
     <w:p>
@@ -4713,7 +4258,6 @@
           <w:sz w:val="24"/>
           <w:szCs w:val="24"/>
         </w:rPr>
-        <w:lastRenderedPageBreak/>
         <w:t xml:space="preserve">5.6 </w:t>
       </w:r>
       <w:r>
@@ -5028,6 +4572,55 @@
     <w:p>
       <w:pPr>
         <w:pStyle w:val="ListParagraph"/>
+        <w:rPr>
+          <w:rFonts w:ascii="Times New Roman" w:hAnsi="Times New Roman" w:cs="Times New Roman"/>
+          <w:sz w:val="24"/>
+          <w:szCs w:val="24"/>
+        </w:rPr>
+      </w:pPr>
+    </w:p>
+    <w:p>
+      <w:pPr>
+        <w:pStyle w:val="ListParagraph"/>
+        <w:rPr>
+          <w:rFonts w:ascii="Times New Roman" w:hAnsi="Times New Roman" w:cs="Times New Roman"/>
+          <w:sz w:val="24"/>
+          <w:szCs w:val="24"/>
+        </w:rPr>
+      </w:pPr>
+    </w:p>
+    <w:p>
+      <w:pPr>
+        <w:pStyle w:val="ListParagraph"/>
+        <w:rPr>
+          <w:rFonts w:ascii="Times New Roman" w:hAnsi="Times New Roman" w:cs="Times New Roman"/>
+          <w:sz w:val="24"/>
+          <w:szCs w:val="24"/>
+        </w:rPr>
+      </w:pPr>
+    </w:p>
+    <w:p>
+      <w:pPr>
+        <w:pStyle w:val="ListParagraph"/>
+        <w:rPr>
+          <w:rFonts w:ascii="Times New Roman" w:hAnsi="Times New Roman" w:cs="Times New Roman"/>
+          <w:sz w:val="24"/>
+          <w:szCs w:val="24"/>
+        </w:rPr>
+      </w:pPr>
+    </w:p>
+    <w:p>
+      <w:pPr>
+        <w:pStyle w:val="ListParagraph"/>
+        <w:rPr>
+          <w:rFonts w:ascii="Times New Roman" w:hAnsi="Times New Roman" w:cs="Times New Roman"/>
+          <w:sz w:val="24"/>
+          <w:szCs w:val="24"/>
+        </w:rPr>
+      </w:pPr>
+    </w:p>
+    <w:p>
+      <w:pPr>
         <w:rPr>
           <w:rFonts w:ascii="Times New Roman" w:hAnsi="Times New Roman" w:cs="Times New Roman"/>
           <w:sz w:val="24"/>
@@ -5547,6 +5140,7 @@
                 <w:sz w:val="20"/>
                 <w:szCs w:val="20"/>
               </w:rPr>
+              <w:lastRenderedPageBreak/>
               <w:t>Singapore</w:t>
             </w:r>
           </w:p>
@@ -9492,7 +9086,6 @@
                 <w:sz w:val="20"/>
                 <w:szCs w:val="20"/>
               </w:rPr>
-              <w:lastRenderedPageBreak/>
               <w:t>-------------</w:t>
             </w:r>
           </w:p>
@@ -9894,6 +9487,7 @@
               <w:jc w:val="center"/>
             </w:pPr>
             <w:r>
+              <w:lastRenderedPageBreak/>
               <w:t>93300</w:t>
             </w:r>
           </w:p>
@@ -10062,6 +9656,7 @@
                 <w:sz w:val="20"/>
                 <w:szCs w:val="20"/>
               </w:rPr>
+              <w:lastRenderedPageBreak/>
               <w:t>Malaysia</w:t>
             </w:r>
           </w:p>
@@ -11895,6 +11490,7 @@
                 <w:sz w:val="20"/>
                 <w:szCs w:val="20"/>
               </w:rPr>
+              <w:lastRenderedPageBreak/>
               <w:t>Malaysia</w:t>
             </w:r>
           </w:p>
@@ -12236,6 +11832,7 @@
                 <w:sz w:val="20"/>
                 <w:szCs w:val="20"/>
               </w:rPr>
+              <w:lastRenderedPageBreak/>
               <w:t>-------------</w:t>
             </w:r>
           </w:p>
@@ -13947,7 +13544,6 @@
               <w:rPr>
                 <w:rStyle w:val="postal-code"/>
               </w:rPr>
-              <w:lastRenderedPageBreak/>
               <w:t>10025</w:t>
             </w:r>
           </w:p>
@@ -14225,7 +13821,6 @@
                 <w:sz w:val="20"/>
                 <w:szCs w:val="20"/>
               </w:rPr>
-              <w:lastRenderedPageBreak/>
               <w:t>USA</w:t>
             </w:r>
           </w:p>
@@ -15903,7 +15498,6 @@
                 <w:sz w:val="20"/>
                 <w:szCs w:val="20"/>
               </w:rPr>
-              <w:lastRenderedPageBreak/>
               <w:t>100g</w:t>
             </w:r>
           </w:p>
@@ -15966,7 +15560,6 @@
                 <w:sz w:val="20"/>
                 <w:szCs w:val="20"/>
               </w:rPr>
-              <w:lastRenderedPageBreak/>
               <w:t>65¢</w:t>
             </w:r>
           </w:p>
@@ -16007,7 +15600,6 @@
                 <w:sz w:val="20"/>
                 <w:szCs w:val="20"/>
               </w:rPr>
-              <w:lastRenderedPageBreak/>
               <w:t>95¢</w:t>
             </w:r>
           </w:p>
@@ -16054,7 +15646,6 @@
                 <w:sz w:val="20"/>
                 <w:szCs w:val="20"/>
               </w:rPr>
-              <w:lastRenderedPageBreak/>
               <w:t>Mon, Tues, Thurs,Sun</w:t>
             </w:r>
           </w:p>
@@ -16112,7 +15703,6 @@
                 <w:sz w:val="20"/>
                 <w:szCs w:val="20"/>
               </w:rPr>
-              <w:lastRenderedPageBreak/>
               <w:t>USA</w:t>
             </w:r>
           </w:p>
@@ -17698,6 +17288,10 @@
     <w:p>
       <w:pPr>
         <w:pStyle w:val="ListParagraph"/>
+        <w:numPr>
+          <w:ilvl w:val="0"/>
+          <w:numId w:val="1"/>
+        </w:numPr>
         <w:rPr>
           <w:rFonts w:ascii="Times New Roman" w:hAnsi="Times New Roman" w:cs="Times New Roman"/>
           <w:b/>
@@ -17712,13 +17306,70 @@
           <w:sz w:val="24"/>
           <w:szCs w:val="24"/>
         </w:rPr>
-        <w:br/>
+        <w:t>Local/Oversea Rates Simple Text (in text file)</w:t>
+      </w:r>
+    </w:p>
+    <w:p>
+      <w:pPr>
+        <w:ind w:left="-1134" w:right="-1039"/>
+        <w:rPr>
+          <w:rFonts w:ascii="Times New Roman" w:hAnsi="Times New Roman" w:cs="Times New Roman"/>
+          <w:b/>
+          <w:sz w:val="24"/>
+          <w:szCs w:val="24"/>
+        </w:rPr>
+      </w:pPr>
+      <w:r>
+        <w:rPr>
+          <w:rFonts w:ascii="Times New Roman" w:hAnsi="Times New Roman" w:cs="Times New Roman"/>
+          <w:b/>
+          <w:noProof/>
+          <w:sz w:val="24"/>
+          <w:szCs w:val="24"/>
+          <w:lang w:eastAsia="en-SG"/>
+        </w:rPr>
+        <w:lastRenderedPageBreak/>
+        <w:drawing>
+          <wp:inline distT="0" distB="0" distL="0" distR="0">
+            <wp:extent cx="7049015" cy="9029329"/>
+            <wp:effectExtent l="19050" t="0" r="0" b="0"/>
+            <wp:docPr id="37" name="Picture 36" descr="txtFile.jpg"/>
+            <wp:cNvGraphicFramePr>
+              <a:graphicFrameLocks xmlns:a="http://schemas.openxmlformats.org/drawingml/2006/main" noChangeAspect="1"/>
+            </wp:cNvGraphicFramePr>
+            <a:graphic xmlns:a="http://schemas.openxmlformats.org/drawingml/2006/main">
+              <a:graphicData uri="http://schemas.openxmlformats.org/drawingml/2006/picture">
+                <pic:pic xmlns:pic="http://schemas.openxmlformats.org/drawingml/2006/picture">
+                  <pic:nvPicPr>
+                    <pic:cNvPr id="0" name="txtFile.jpg"/>
+                    <pic:cNvPicPr/>
+                  </pic:nvPicPr>
+                  <pic:blipFill>
+                    <a:blip r:embed="rId9" cstate="print"/>
+                    <a:stretch>
+                      <a:fillRect/>
+                    </a:stretch>
+                  </pic:blipFill>
+                  <pic:spPr>
+                    <a:xfrm>
+                      <a:off x="0" y="0"/>
+                      <a:ext cx="7053754" cy="9035399"/>
+                    </a:xfrm>
+                    <a:prstGeom prst="rect">
+                      <a:avLst/>
+                    </a:prstGeom>
+                  </pic:spPr>
+                </pic:pic>
+              </a:graphicData>
+            </a:graphic>
+          </wp:inline>
+        </w:drawing>
       </w:r>
     </w:p>
     <w:sectPr>
-      <w:headerReference w:type="default" r:id="rId9"/>
+      <w:headerReference w:type="default" r:id="rId10"/>
       <w:pgSz w:w="11906" w:h="16838"/>
-      <w:pgMar w:top="1440" w:right="1440" w:bottom="1440" w:left="1440" w:header="708" w:footer="708" w:gutter="0"/>
+      <w:pgMar w:top="1135" w:right="1440" w:bottom="1440" w:left="1440" w:header="708" w:footer="708" w:gutter="0"/>
       <w:cols w:space="708"/>
       <w:docGrid w:linePitch="360"/>
     </w:sectPr>
@@ -18827,7 +18478,7 @@
 </file>
 
 <file path=customXml/itemProps1.xml><?xml version="1.0" encoding="utf-8"?>
-<ds:datastoreItem xmlns:ds="http://schemas.openxmlformats.org/officeDocument/2006/customXml" ds:itemID="{2F31FC28-068C-48BD-B525-971874A20106}">
+<ds:datastoreItem xmlns:ds="http://schemas.openxmlformats.org/officeDocument/2006/customXml" ds:itemID="{4842634F-BDBA-4FC3-AC6F-8C0461D3D70B}">
   <ds:schemaRefs>
     <ds:schemaRef ds:uri="http://schemas.openxmlformats.org/officeDocument/2006/bibliography"/>
   </ds:schemaRefs>

</xml_diff>

<commit_message>
Complete Postage Charge page and fix many bugs...
Signed-off-by: Ezra
</commit_message>
<xml_diff>
--- a/Report/ParcelDeliverySystem.docx
+++ b/Report/ParcelDeliverySystem.docx
@@ -242,7 +242,15 @@
           <w:sz w:val="24"/>
           <w:szCs w:val="24"/>
         </w:rPr>
-        <w:t xml:space="preserve"> as well as the start of the delivery date and time and end of delivery date and time.</w:t>
+        <w:t xml:space="preserve"> as well as the start of the delivery date and time an</w:t>
+      </w:r>
+      <w:r>
+        <w:rPr>
+          <w:rFonts w:ascii="Times New Roman" w:hAnsi="Times New Roman" w:cs="Times New Roman"/>
+          <w:sz w:val="24"/>
+          <w:szCs w:val="24"/>
+        </w:rPr>
+        <w:t>d end of delivery date and time, given the availability of days to deliver.</w:t>
       </w:r>
       <w:r>
         <w:rPr>
@@ -16308,7 +16316,7 @@
 </file>
 
 <file path=customXml/itemProps1.xml><?xml version="1.0" encoding="utf-8"?>
-<ds:datastoreItem xmlns:ds="http://schemas.openxmlformats.org/officeDocument/2006/customXml" ds:itemID="{EB8EB255-E4C0-4AAC-A30A-AD817F73AD11}">
+<ds:datastoreItem xmlns:ds="http://schemas.openxmlformats.org/officeDocument/2006/customXml" ds:itemID="{8B805409-4C20-49E0-944E-7247CF6F63CC}">
   <ds:schemaRefs>
     <ds:schemaRef ds:uri="http://schemas.openxmlformats.org/officeDocument/2006/bibliography"/>
   </ds:schemaRefs>

</xml_diff>